<commit_message>
Add few lines (efficient market implications of the 2-day lag regression)
</commit_message>
<xml_diff>
--- a/HW2_최재필.docx
+++ b/HW2_최재필.docx
@@ -31,7 +31,21 @@
           <w:b/>
           <w:bCs/>
         </w:rPr>
-        <w:t xml:space="preserve"> (with regression anlaysis)</w:t>
+        <w:t xml:space="preserve"> (with regression </w:t>
+      </w:r>
+      <w:r>
+        <w:rPr>
+          <w:b/>
+          <w:bCs/>
+        </w:rPr>
+        <w:t>analysis</w:t>
+      </w:r>
+      <w:r>
+        <w:rPr>
+          <w:b/>
+          <w:bCs/>
+        </w:rPr>
+        <w:t>)</w:t>
       </w:r>
     </w:p>
     <w:p>
@@ -42,12 +56,14 @@
       <w:r>
         <w:t xml:space="preserve">2013310443 </w:t>
       </w:r>
+      <w:proofErr w:type="spellStart"/>
       <w:r>
         <w:rPr>
           <w:rFonts w:hint="eastAsia"/>
         </w:rPr>
         <w:t>최재필</w:t>
       </w:r>
+      <w:proofErr w:type="spellEnd"/>
     </w:p>
     <w:p>
       <w:pPr>
@@ -68,6 +84,8 @@
         </w:rPr>
         <w:t xml:space="preserve">Data used: </w:t>
       </w:r>
+      <w:bookmarkStart w:id="0" w:name="_GoBack"/>
+      <w:bookmarkEnd w:id="0"/>
     </w:p>
     <w:p>
       <w:pPr>
@@ -86,12 +104,21 @@
         </w:rPr>
         <w:t xml:space="preserve">S&amp;P500 data imported from </w:t>
       </w:r>
+      <w:proofErr w:type="spellStart"/>
       <w:r>
         <w:rPr>
           <w:rFonts w:hint="eastAsia"/>
           <w:sz w:val="18"/>
         </w:rPr>
-        <w:t>Quantmod library</w:t>
+        <w:t>Quantmod</w:t>
+      </w:r>
+      <w:proofErr w:type="spellEnd"/>
+      <w:r>
+        <w:rPr>
+          <w:rFonts w:hint="eastAsia"/>
+          <w:sz w:val="18"/>
+        </w:rPr>
+        <w:t xml:space="preserve"> library</w:t>
       </w:r>
       <w:r>
         <w:rPr>
@@ -117,12 +144,21 @@
         </w:rPr>
         <w:t xml:space="preserve">Daily </w:t>
       </w:r>
+      <w:proofErr w:type="spellStart"/>
       <w:r>
         <w:rPr>
           <w:rFonts w:hint="eastAsia"/>
           <w:sz w:val="18"/>
         </w:rPr>
-        <w:t xml:space="preserve">Fama-French 3 Factors data downloaded from </w:t>
+        <w:t>Fama</w:t>
+      </w:r>
+      <w:proofErr w:type="spellEnd"/>
+      <w:r>
+        <w:rPr>
+          <w:rFonts w:hint="eastAsia"/>
+          <w:sz w:val="18"/>
+        </w:rPr>
+        <w:t xml:space="preserve">-French 3 Factors data downloaded from </w:t>
       </w:r>
       <w:r>
         <w:rPr>
@@ -155,7 +191,23 @@
           <w:b/>
           <w:sz w:val="18"/>
         </w:rPr>
-        <w:t xml:space="preserve"> (each step is thoroughly explained in the R script.)</w:t>
+        <w:t xml:space="preserve"> (each step </w:t>
+      </w:r>
+      <w:proofErr w:type="gramStart"/>
+      <w:r>
+        <w:rPr>
+          <w:b/>
+          <w:sz w:val="18"/>
+        </w:rPr>
+        <w:t>is thoroughly explained</w:t>
+      </w:r>
+      <w:proofErr w:type="gramEnd"/>
+      <w:r>
+        <w:rPr>
+          <w:b/>
+          <w:sz w:val="18"/>
+        </w:rPr>
+        <w:t xml:space="preserve"> in the R script.)</w:t>
       </w:r>
     </w:p>
     <w:p>
@@ -187,7 +239,23 @@
           <w:rFonts w:hint="eastAsia"/>
           <w:sz w:val="18"/>
         </w:rPr>
-        <w:t xml:space="preserve"> S&amp;P500 data from Quantmod. </w:t>
+        <w:t xml:space="preserve"> S&amp;P500 data from </w:t>
+      </w:r>
+      <w:proofErr w:type="spellStart"/>
+      <w:r>
+        <w:rPr>
+          <w:rFonts w:hint="eastAsia"/>
+          <w:sz w:val="18"/>
+        </w:rPr>
+        <w:t>Quantmod</w:t>
+      </w:r>
+      <w:proofErr w:type="spellEnd"/>
+      <w:r>
+        <w:rPr>
+          <w:rFonts w:hint="eastAsia"/>
+          <w:sz w:val="18"/>
+        </w:rPr>
+        <w:t xml:space="preserve">. </w:t>
       </w:r>
       <w:r>
         <w:rPr>
@@ -319,7 +387,37 @@
         <w:rPr>
           <w:sz w:val="18"/>
         </w:rPr>
-        <w:t xml:space="preserve">Standardize the scale of FF3 data with the daily return. That is, converting yearly return of Rf and Rm-Rf to daily return for proper analysis. </w:t>
+        <w:t xml:space="preserve">Standardize the scale of FF3 data with the daily return. That is, converting yearly return of </w:t>
+      </w:r>
+      <w:proofErr w:type="spellStart"/>
+      <w:proofErr w:type="gramStart"/>
+      <w:r>
+        <w:rPr>
+          <w:sz w:val="18"/>
+        </w:rPr>
+        <w:t>Rf</w:t>
+      </w:r>
+      <w:proofErr w:type="spellEnd"/>
+      <w:proofErr w:type="gramEnd"/>
+      <w:r>
+        <w:rPr>
+          <w:sz w:val="18"/>
+        </w:rPr>
+        <w:t xml:space="preserve"> and Rm-</w:t>
+      </w:r>
+      <w:proofErr w:type="spellStart"/>
+      <w:r>
+        <w:rPr>
+          <w:sz w:val="18"/>
+        </w:rPr>
+        <w:t>Rf</w:t>
+      </w:r>
+      <w:proofErr w:type="spellEnd"/>
+      <w:r>
+        <w:rPr>
+          <w:sz w:val="18"/>
+        </w:rPr>
+        <w:t xml:space="preserve"> to daily return for proper analysis. </w:t>
       </w:r>
       <w:r>
         <w:rPr>
@@ -343,15 +441,7 @@
         <w:rPr>
           <w:sz w:val="18"/>
         </w:rPr>
-        <w:t>Run linear regressi</w:t>
-      </w:r>
-      <w:bookmarkStart w:id="0" w:name="_GoBack"/>
-      <w:bookmarkEnd w:id="0"/>
-      <w:r>
-        <w:rPr>
-          <w:sz w:val="18"/>
-        </w:rPr>
-        <w:t>on on the final data</w:t>
+        <w:t>Run linear regression on the final data</w:t>
       </w:r>
       <w:r>
         <w:rPr>
@@ -386,7 +476,6 @@
         </w:numPr>
         <w:spacing w:line="240" w:lineRule="auto"/>
         <w:rPr>
-          <w:rFonts w:hint="eastAsia"/>
           <w:b/>
           <w:sz w:val="18"/>
         </w:rPr>
@@ -470,7 +559,41 @@
           <w:sz w:val="22"/>
           <w:bdr w:val="none" w:sz="0" w:space="0" w:color="auto" w:frame="1"/>
         </w:rPr>
-        <w:t xml:space="preserve">              Estimate Std. Error t value Pr(&gt;|t|)    </w:t>
+        <w:t xml:space="preserve">              Estimate Std. Error t value </w:t>
+      </w:r>
+      <w:proofErr w:type="spellStart"/>
+      <w:proofErr w:type="gramStart"/>
+      <w:r>
+        <w:rPr>
+          <w:rStyle w:val="gnkrckgcgsb"/>
+          <w:rFonts w:ascii="Lucida Console" w:hAnsi="Lucida Console"/>
+          <w:color w:val="000000"/>
+          <w:sz w:val="22"/>
+          <w:bdr w:val="none" w:sz="0" w:space="0" w:color="auto" w:frame="1"/>
+        </w:rPr>
+        <w:t>Pr</w:t>
+      </w:r>
+      <w:proofErr w:type="spellEnd"/>
+      <w:r>
+        <w:rPr>
+          <w:rStyle w:val="gnkrckgcgsb"/>
+          <w:rFonts w:ascii="Lucida Console" w:hAnsi="Lucida Console"/>
+          <w:color w:val="000000"/>
+          <w:sz w:val="22"/>
+          <w:bdr w:val="none" w:sz="0" w:space="0" w:color="auto" w:frame="1"/>
+        </w:rPr>
+        <w:t>(</w:t>
+      </w:r>
+      <w:proofErr w:type="gramEnd"/>
+      <w:r>
+        <w:rPr>
+          <w:rStyle w:val="gnkrckgcgsb"/>
+          <w:rFonts w:ascii="Lucida Console" w:hAnsi="Lucida Console"/>
+          <w:color w:val="000000"/>
+          <w:sz w:val="22"/>
+          <w:bdr w:val="none" w:sz="0" w:space="0" w:color="auto" w:frame="1"/>
+        </w:rPr>
+        <w:t xml:space="preserve">&gt;|t|)    </w:t>
       </w:r>
     </w:p>
     <w:p>
@@ -494,7 +617,29 @@
           <w:sz w:val="22"/>
           <w:bdr w:val="none" w:sz="0" w:space="0" w:color="auto" w:frame="1"/>
         </w:rPr>
-        <w:t xml:space="preserve">(Intercept)  0.0009933  0.0005062   1.962    0.050 .  </w:t>
+        <w:t xml:space="preserve">(Intercept)  </w:t>
+      </w:r>
+      <w:proofErr w:type="gramStart"/>
+      <w:r>
+        <w:rPr>
+          <w:rStyle w:val="gnkrckgcgsb"/>
+          <w:rFonts w:ascii="Lucida Console" w:hAnsi="Lucida Console"/>
+          <w:color w:val="000000"/>
+          <w:sz w:val="22"/>
+          <w:bdr w:val="none" w:sz="0" w:space="0" w:color="auto" w:frame="1"/>
+        </w:rPr>
+        <w:t>0.0009933  0.0005062</w:t>
+      </w:r>
+      <w:proofErr w:type="gramEnd"/>
+      <w:r>
+        <w:rPr>
+          <w:rStyle w:val="gnkrckgcgsb"/>
+          <w:rFonts w:ascii="Lucida Console" w:hAnsi="Lucida Console"/>
+          <w:color w:val="000000"/>
+          <w:sz w:val="22"/>
+          <w:bdr w:val="none" w:sz="0" w:space="0" w:color="auto" w:frame="1"/>
+        </w:rPr>
+        <w:t xml:space="preserve">   1.962    0.050 .  </w:t>
       </w:r>
     </w:p>
     <w:p>
@@ -510,15 +655,49 @@
           <w:bdr w:val="none" w:sz="0" w:space="0" w:color="auto" w:frame="1"/>
         </w:rPr>
       </w:pPr>
-      <w:r>
-        <w:rPr>
-          <w:rStyle w:val="gnkrckgcgsb"/>
-          <w:rFonts w:ascii="Lucida Console" w:hAnsi="Lucida Console"/>
-          <w:color w:val="000000"/>
-          <w:sz w:val="22"/>
-          <w:bdr w:val="none" w:sz="0" w:space="0" w:color="auto" w:frame="1"/>
-        </w:rPr>
-        <w:t>Rm_Rf_daily  3.0406385  0.1579523  19.250   &lt;2e-16 ***</w:t>
+      <w:proofErr w:type="spellStart"/>
+      <w:r>
+        <w:rPr>
+          <w:rStyle w:val="gnkrckgcgsb"/>
+          <w:rFonts w:ascii="Lucida Console" w:hAnsi="Lucida Console"/>
+          <w:color w:val="000000"/>
+          <w:sz w:val="22"/>
+          <w:bdr w:val="none" w:sz="0" w:space="0" w:color="auto" w:frame="1"/>
+        </w:rPr>
+        <w:t>Rm_Rf_</w:t>
+      </w:r>
+      <w:proofErr w:type="gramStart"/>
+      <w:r>
+        <w:rPr>
+          <w:rStyle w:val="gnkrckgcgsb"/>
+          <w:rFonts w:ascii="Lucida Console" w:hAnsi="Lucida Console"/>
+          <w:color w:val="000000"/>
+          <w:sz w:val="22"/>
+          <w:bdr w:val="none" w:sz="0" w:space="0" w:color="auto" w:frame="1"/>
+        </w:rPr>
+        <w:t>daily</w:t>
+      </w:r>
+      <w:proofErr w:type="spellEnd"/>
+      <w:r>
+        <w:rPr>
+          <w:rStyle w:val="gnkrckgcgsb"/>
+          <w:rFonts w:ascii="Lucida Console" w:hAnsi="Lucida Console"/>
+          <w:color w:val="000000"/>
+          <w:sz w:val="22"/>
+          <w:bdr w:val="none" w:sz="0" w:space="0" w:color="auto" w:frame="1"/>
+        </w:rPr>
+        <w:t xml:space="preserve">  3.0406385</w:t>
+      </w:r>
+      <w:proofErr w:type="gramEnd"/>
+      <w:r>
+        <w:rPr>
+          <w:rStyle w:val="gnkrckgcgsb"/>
+          <w:rFonts w:ascii="Lucida Console" w:hAnsi="Lucida Console"/>
+          <w:color w:val="000000"/>
+          <w:sz w:val="22"/>
+          <w:bdr w:val="none" w:sz="0" w:space="0" w:color="auto" w:frame="1"/>
+        </w:rPr>
+        <w:t xml:space="preserve">  0.1579523  19.250   &lt;2e-16 ***</w:t>
       </w:r>
     </w:p>
     <w:p>
@@ -542,7 +721,29 @@
           <w:sz w:val="22"/>
           <w:bdr w:val="none" w:sz="0" w:space="0" w:color="auto" w:frame="1"/>
         </w:rPr>
-        <w:t xml:space="preserve">SMB         -0.0010558  0.0010347  -1.020    0.308    </w:t>
+        <w:t>SMB         -</w:t>
+      </w:r>
+      <w:proofErr w:type="gramStart"/>
+      <w:r>
+        <w:rPr>
+          <w:rStyle w:val="gnkrckgcgsb"/>
+          <w:rFonts w:ascii="Lucida Console" w:hAnsi="Lucida Console"/>
+          <w:color w:val="000000"/>
+          <w:sz w:val="22"/>
+          <w:bdr w:val="none" w:sz="0" w:space="0" w:color="auto" w:frame="1"/>
+        </w:rPr>
+        <w:t>0.0010558  0.0010347</w:t>
+      </w:r>
+      <w:proofErr w:type="gramEnd"/>
+      <w:r>
+        <w:rPr>
+          <w:rStyle w:val="gnkrckgcgsb"/>
+          <w:rFonts w:ascii="Lucida Console" w:hAnsi="Lucida Console"/>
+          <w:color w:val="000000"/>
+          <w:sz w:val="22"/>
+          <w:bdr w:val="none" w:sz="0" w:space="0" w:color="auto" w:frame="1"/>
+        </w:rPr>
+        <w:t xml:space="preserve">  -1.020    0.308    </w:t>
       </w:r>
     </w:p>
     <w:p>
@@ -566,7 +767,29 @@
           <w:sz w:val="22"/>
           <w:bdr w:val="none" w:sz="0" w:space="0" w:color="auto" w:frame="1"/>
         </w:rPr>
-        <w:t>HML         -0.0094495  0.0009781  -9.661   &lt;2e-16 ***</w:t>
+        <w:t>HML         -</w:t>
+      </w:r>
+      <w:proofErr w:type="gramStart"/>
+      <w:r>
+        <w:rPr>
+          <w:rStyle w:val="gnkrckgcgsb"/>
+          <w:rFonts w:ascii="Lucida Console" w:hAnsi="Lucida Console"/>
+          <w:color w:val="000000"/>
+          <w:sz w:val="22"/>
+          <w:bdr w:val="none" w:sz="0" w:space="0" w:color="auto" w:frame="1"/>
+        </w:rPr>
+        <w:t>0.0094495  0.0009781</w:t>
+      </w:r>
+      <w:proofErr w:type="gramEnd"/>
+      <w:r>
+        <w:rPr>
+          <w:rStyle w:val="gnkrckgcgsb"/>
+          <w:rFonts w:ascii="Lucida Console" w:hAnsi="Lucida Console"/>
+          <w:color w:val="000000"/>
+          <w:sz w:val="22"/>
+          <w:bdr w:val="none" w:sz="0" w:space="0" w:color="auto" w:frame="1"/>
+        </w:rPr>
+        <w:t xml:space="preserve">  -9.661   &lt;2e-16 ***</w:t>
       </w:r>
     </w:p>
     <w:p>
@@ -576,7 +799,7 @@
         <w:wordWrap w:val="0"/>
         <w:rPr>
           <w:rStyle w:val="gnkrckgcgsb"/>
-          <w:rFonts w:ascii="Lucida Console" w:hAnsi="Lucida Console"/>
+          <w:rFonts w:ascii="Lucida Console" w:hAnsi="Lucida Console" w:hint="eastAsia"/>
           <w:color w:val="000000"/>
           <w:sz w:val="22"/>
           <w:bdr w:val="none" w:sz="0" w:space="0" w:color="auto" w:frame="1"/>
@@ -614,7 +837,7 @@
           <w:sz w:val="22"/>
           <w:bdr w:val="none" w:sz="0" w:space="0" w:color="auto" w:frame="1"/>
         </w:rPr>
-        <w:t>Signif. codes:  0 ‘***’ 0.001 ‘**’ 0.01 ‘*’ 0.05 ‘.’ 0.1 ‘ ’ 1</w:t>
+        <w:t>Residual standard error: 0.01551 on 939 degrees of freedom</w:t>
       </w:r>
     </w:p>
     <w:p>
@@ -630,6 +853,27 @@
           <w:bdr w:val="none" w:sz="0" w:space="0" w:color="auto" w:frame="1"/>
         </w:rPr>
       </w:pPr>
+      <w:r>
+        <w:rPr>
+          <w:rStyle w:val="gnkrckgcgsb"/>
+          <w:rFonts w:ascii="Lucida Console" w:hAnsi="Lucida Console"/>
+          <w:color w:val="000000"/>
+          <w:sz w:val="22"/>
+          <w:bdr w:val="none" w:sz="0" w:space="0" w:color="auto" w:frame="1"/>
+        </w:rPr>
+        <w:t>Multiple R-squared:  0.3297,</w:t>
+      </w:r>
+      <w:r>
+        <w:rPr>
+          <w:rStyle w:val="gnkrckgcgsb"/>
+          <w:rFonts w:ascii="Lucida Console" w:hAnsi="Lucida Console"/>
+          <w:color w:val="000000"/>
+          <w:sz w:val="22"/>
+          <w:bdr w:val="none" w:sz="0" w:space="0" w:color="auto" w:frame="1"/>
+        </w:rPr>
+        <w:tab/>
+        <w:t xml:space="preserve">Adjusted R-squared:  0.3276 </w:t>
+      </w:r>
     </w:p>
     <w:p>
       <w:pPr>
@@ -637,79 +881,42 @@
         <w:shd w:val="clear" w:color="auto" w:fill="FFFFFF"/>
         <w:wordWrap w:val="0"/>
         <w:rPr>
-          <w:rStyle w:val="gnkrckgcgsb"/>
-          <w:rFonts w:ascii="Lucida Console" w:hAnsi="Lucida Console"/>
-          <w:color w:val="000000"/>
-          <w:sz w:val="22"/>
-          <w:bdr w:val="none" w:sz="0" w:space="0" w:color="auto" w:frame="1"/>
-        </w:rPr>
-      </w:pPr>
-      <w:r>
-        <w:rPr>
-          <w:rStyle w:val="gnkrckgcgsb"/>
-          <w:rFonts w:ascii="Lucida Console" w:hAnsi="Lucida Console"/>
-          <w:color w:val="000000"/>
-          <w:sz w:val="22"/>
-          <w:bdr w:val="none" w:sz="0" w:space="0" w:color="auto" w:frame="1"/>
-        </w:rPr>
-        <w:t>Residual standard error: 0.01551 on 939 degrees of freedom</w:t>
-      </w:r>
-    </w:p>
-    <w:p>
-      <w:pPr>
-        <w:pStyle w:val="HTML"/>
-        <w:shd w:val="clear" w:color="auto" w:fill="FFFFFF"/>
-        <w:wordWrap w:val="0"/>
-        <w:rPr>
-          <w:rStyle w:val="gnkrckgcgsb"/>
-          <w:rFonts w:ascii="Lucida Console" w:hAnsi="Lucida Console"/>
-          <w:color w:val="000000"/>
-          <w:sz w:val="22"/>
-          <w:bdr w:val="none" w:sz="0" w:space="0" w:color="auto" w:frame="1"/>
-        </w:rPr>
-      </w:pPr>
-      <w:r>
-        <w:rPr>
-          <w:rStyle w:val="gnkrckgcgsb"/>
-          <w:rFonts w:ascii="Lucida Console" w:hAnsi="Lucida Console"/>
-          <w:color w:val="000000"/>
-          <w:sz w:val="22"/>
-          <w:bdr w:val="none" w:sz="0" w:space="0" w:color="auto" w:frame="1"/>
-        </w:rPr>
-        <w:t>Multiple R-squared:  0.3297,</w:t>
-      </w:r>
-      <w:r>
-        <w:rPr>
-          <w:rStyle w:val="gnkrckgcgsb"/>
-          <w:rFonts w:ascii="Lucida Console" w:hAnsi="Lucida Console"/>
-          <w:color w:val="000000"/>
-          <w:sz w:val="22"/>
-          <w:bdr w:val="none" w:sz="0" w:space="0" w:color="auto" w:frame="1"/>
-        </w:rPr>
-        <w:tab/>
-        <w:t xml:space="preserve">Adjusted R-squared:  0.3276 </w:t>
-      </w:r>
-    </w:p>
-    <w:p>
-      <w:pPr>
-        <w:pStyle w:val="HTML"/>
-        <w:shd w:val="clear" w:color="auto" w:fill="FFFFFF"/>
-        <w:wordWrap w:val="0"/>
-        <w:rPr>
-          <w:rFonts w:ascii="Lucida Console" w:hAnsi="Lucida Console"/>
-          <w:color w:val="000000"/>
-          <w:sz w:val="22"/>
-        </w:rPr>
-      </w:pPr>
-      <w:r>
-        <w:rPr>
-          <w:rStyle w:val="gnkrckgcgsb"/>
-          <w:rFonts w:ascii="Lucida Console" w:hAnsi="Lucida Console"/>
-          <w:color w:val="000000"/>
-          <w:sz w:val="22"/>
-          <w:bdr w:val="none" w:sz="0" w:space="0" w:color="auto" w:frame="1"/>
-        </w:rPr>
-        <w:t>F-statistic: 153.9 on 3 and 939 DF,  p-value: &lt; 2.2e-16</w:t>
+          <w:rFonts w:ascii="Lucida Console" w:hAnsi="Lucida Console"/>
+          <w:color w:val="000000"/>
+          <w:sz w:val="22"/>
+        </w:rPr>
+      </w:pPr>
+      <w:r>
+        <w:rPr>
+          <w:rStyle w:val="gnkrckgcgsb"/>
+          <w:rFonts w:ascii="Lucida Console" w:hAnsi="Lucida Console"/>
+          <w:color w:val="000000"/>
+          <w:sz w:val="22"/>
+          <w:bdr w:val="none" w:sz="0" w:space="0" w:color="auto" w:frame="1"/>
+        </w:rPr>
+        <w:t>F-statistic: 153.9 on 3 and 939 DF</w:t>
+      </w:r>
+      <w:proofErr w:type="gramStart"/>
+      <w:r>
+        <w:rPr>
+          <w:rStyle w:val="gnkrckgcgsb"/>
+          <w:rFonts w:ascii="Lucida Console" w:hAnsi="Lucida Console"/>
+          <w:color w:val="000000"/>
+          <w:sz w:val="22"/>
+          <w:bdr w:val="none" w:sz="0" w:space="0" w:color="auto" w:frame="1"/>
+        </w:rPr>
+        <w:t>,  p</w:t>
+      </w:r>
+      <w:proofErr w:type="gramEnd"/>
+      <w:r>
+        <w:rPr>
+          <w:rStyle w:val="gnkrckgcgsb"/>
+          <w:rFonts w:ascii="Lucida Console" w:hAnsi="Lucida Console"/>
+          <w:color w:val="000000"/>
+          <w:sz w:val="22"/>
+          <w:bdr w:val="none" w:sz="0" w:space="0" w:color="auto" w:frame="1"/>
+        </w:rPr>
+        <w:t>-value: &lt; 2.2e-16</w:t>
       </w:r>
     </w:p>
     <w:p>
@@ -741,13 +948,30 @@
           <w:rFonts w:hint="eastAsia"/>
           <w:sz w:val="18"/>
         </w:rPr>
-        <w:t>Rm-Rf</w:t>
-      </w:r>
-      <w:r>
-        <w:rPr>
-          <w:sz w:val="18"/>
-        </w:rPr>
-        <w:t xml:space="preserve">](market risk premium) and [HML](High Book to Market Value – Low Book to Market Value) are statistically significant. </w:t>
+        <w:t>Rm-</w:t>
+      </w:r>
+      <w:proofErr w:type="spellStart"/>
+      <w:r>
+        <w:rPr>
+          <w:rFonts w:hint="eastAsia"/>
+          <w:sz w:val="18"/>
+        </w:rPr>
+        <w:t>Rf</w:t>
+      </w:r>
+      <w:proofErr w:type="spellEnd"/>
+      <w:proofErr w:type="gramStart"/>
+      <w:r>
+        <w:rPr>
+          <w:sz w:val="18"/>
+        </w:rPr>
+        <w:t>](</w:t>
+      </w:r>
+      <w:proofErr w:type="gramEnd"/>
+      <w:r>
+        <w:rPr>
+          <w:sz w:val="18"/>
+        </w:rPr>
+        <w:t xml:space="preserve">market risk premium) and [HML](High Book to Market Value – Low Book to Market Value) are statistically significant. </w:t>
       </w:r>
     </w:p>
     <w:p>
@@ -772,7 +996,35 @@
         <w:rPr>
           <w:sz w:val="18"/>
         </w:rPr>
-        <w:t xml:space="preserve">1: 1 %p increase (i.e, 1 unit of Rm-Rf_daily) of market risk premium increases 3%p of portfolio risk premium. </w:t>
+        <w:t>1: 1 %p increase (</w:t>
+      </w:r>
+      <w:proofErr w:type="spellStart"/>
+      <w:r>
+        <w:rPr>
+          <w:sz w:val="18"/>
+        </w:rPr>
+        <w:t>i.e</w:t>
+      </w:r>
+      <w:proofErr w:type="spellEnd"/>
+      <w:r>
+        <w:rPr>
+          <w:sz w:val="18"/>
+        </w:rPr>
+        <w:t>, 1 unit of Rm-</w:t>
+      </w:r>
+      <w:proofErr w:type="spellStart"/>
+      <w:r>
+        <w:rPr>
+          <w:sz w:val="18"/>
+        </w:rPr>
+        <w:t>Rf_daily</w:t>
+      </w:r>
+      <w:proofErr w:type="spellEnd"/>
+      <w:r>
+        <w:rPr>
+          <w:sz w:val="18"/>
+        </w:rPr>
+        <w:t xml:space="preserve">) of market risk premium increases 3%p of portfolio risk premium. </w:t>
       </w:r>
     </w:p>
     <w:p>
@@ -797,7 +1049,21 @@
         <w:rPr>
           <w:sz w:val="18"/>
         </w:rPr>
-        <w:t xml:space="preserve">2: 1%p increase in the difference between small market cap stock and big market cap stock (i.e, 1 unit increase in SMB) decreases 0.001%p of portfolio risk premium, virtually making it neutral. </w:t>
+        <w:t>2: 1%p increase in the difference between small market cap stock and big market cap stock (</w:t>
+      </w:r>
+      <w:proofErr w:type="spellStart"/>
+      <w:r>
+        <w:rPr>
+          <w:sz w:val="18"/>
+        </w:rPr>
+        <w:t>i.e</w:t>
+      </w:r>
+      <w:proofErr w:type="spellEnd"/>
+      <w:r>
+        <w:rPr>
+          <w:sz w:val="18"/>
+        </w:rPr>
+        <w:t xml:space="preserve">, 1 unit increase in SMB) decreases 0.001%p of portfolio risk premium, virtually making it neutral. </w:t>
       </w:r>
     </w:p>
     <w:p>
@@ -815,8 +1081,14 @@
         <w:rPr>
           <w:sz w:val="18"/>
         </w:rPr>
+        <w:t xml:space="preserve">Adjusted R-Square value is 0.3276, meaning that this regression explains roughly 32% of </w:t>
+      </w:r>
+      <w:r>
+        <w:rPr>
+          <w:sz w:val="18"/>
+        </w:rPr>
         <w:lastRenderedPageBreak/>
-        <w:t xml:space="preserve">Adjusted R-Square value is 0.3276, meaning that this regression explains roughly 32% of portfolio risk premium’s movement. </w:t>
+        <w:t xml:space="preserve">portfolio risk premium’s movement. </w:t>
       </w:r>
     </w:p>
     <w:p>
@@ -827,14 +1099,43 @@
         </w:numPr>
         <w:spacing w:line="240" w:lineRule="auto"/>
         <w:rPr>
-          <w:sz w:val="18"/>
-        </w:rPr>
-      </w:pPr>
-      <w:r>
-        <w:rPr>
-          <w:sz w:val="18"/>
-        </w:rPr>
-        <w:t xml:space="preserve">The regression’s P-value is near 0, indicating that there is no multicollinearity issue. </w:t>
+          <w:rFonts w:hint="eastAsia"/>
+          <w:sz w:val="18"/>
+        </w:rPr>
+      </w:pPr>
+      <w:r>
+        <w:rPr>
+          <w:sz w:val="18"/>
+        </w:rPr>
+        <w:t xml:space="preserve">The regression’s P-value is near </w:t>
+      </w:r>
+      <w:proofErr w:type="gramStart"/>
+      <w:r>
+        <w:rPr>
+          <w:sz w:val="18"/>
+        </w:rPr>
+        <w:t>0</w:t>
+      </w:r>
+      <w:proofErr w:type="gramEnd"/>
+      <w:r>
+        <w:rPr>
+          <w:sz w:val="18"/>
+        </w:rPr>
+        <w:t xml:space="preserve">, indicating that there is no </w:t>
+      </w:r>
+      <w:proofErr w:type="spellStart"/>
+      <w:r>
+        <w:rPr>
+          <w:sz w:val="18"/>
+        </w:rPr>
+        <w:t>multicollinearity</w:t>
+      </w:r>
+      <w:proofErr w:type="spellEnd"/>
+      <w:r>
+        <w:rPr>
+          <w:sz w:val="18"/>
+        </w:rPr>
+        <w:t xml:space="preserve"> issue. </w:t>
       </w:r>
       <w:r>
         <w:rPr>
@@ -842,15 +1143,6 @@
         </w:rPr>
         <w:t xml:space="preserve">The model is valid. </w:t>
       </w:r>
-    </w:p>
-    <w:p>
-      <w:pPr>
-        <w:spacing w:line="240" w:lineRule="auto"/>
-        <w:rPr>
-          <w:rFonts w:hint="eastAsia"/>
-          <w:sz w:val="18"/>
-        </w:rPr>
-      </w:pPr>
     </w:p>
     <w:p>
       <w:pPr>
@@ -961,7 +1253,44 @@
           <w:szCs w:val="24"/>
           <w:bdr w:val="none" w:sz="0" w:space="0" w:color="auto" w:frame="1"/>
         </w:rPr>
-        <w:t xml:space="preserve">              Estimate Std. Error t value Pr(&gt;|t|)   </w:t>
+        <w:t xml:space="preserve">              Estimate Std. Error t value </w:t>
+      </w:r>
+      <w:proofErr w:type="spellStart"/>
+      <w:proofErr w:type="gramStart"/>
+      <w:r>
+        <w:rPr>
+          <w:rFonts w:ascii="Lucida Console" w:eastAsia="굴림체" w:hAnsi="Lucida Console" w:cs="굴림체"/>
+          <w:color w:val="000000"/>
+          <w:kern w:val="0"/>
+          <w:sz w:val="22"/>
+          <w:szCs w:val="24"/>
+          <w:bdr w:val="none" w:sz="0" w:space="0" w:color="auto" w:frame="1"/>
+        </w:rPr>
+        <w:t>Pr</w:t>
+      </w:r>
+      <w:proofErr w:type="spellEnd"/>
+      <w:r>
+        <w:rPr>
+          <w:rFonts w:ascii="Lucida Console" w:eastAsia="굴림체" w:hAnsi="Lucida Console" w:cs="굴림체"/>
+          <w:color w:val="000000"/>
+          <w:kern w:val="0"/>
+          <w:sz w:val="22"/>
+          <w:szCs w:val="24"/>
+          <w:bdr w:val="none" w:sz="0" w:space="0" w:color="auto" w:frame="1"/>
+        </w:rPr>
+        <w:t>(</w:t>
+      </w:r>
+      <w:proofErr w:type="gramEnd"/>
+      <w:r>
+        <w:rPr>
+          <w:rFonts w:ascii="Lucida Console" w:eastAsia="굴림체" w:hAnsi="Lucida Console" w:cs="굴림체"/>
+          <w:color w:val="000000"/>
+          <w:kern w:val="0"/>
+          <w:sz w:val="22"/>
+          <w:szCs w:val="24"/>
+          <w:bdr w:val="none" w:sz="0" w:space="0" w:color="auto" w:frame="1"/>
+        </w:rPr>
+        <w:t xml:space="preserve">&gt;|t|)   </w:t>
       </w:r>
     </w:p>
     <w:p>
@@ -1008,7 +1337,31 @@
           <w:szCs w:val="24"/>
           <w:bdr w:val="none" w:sz="0" w:space="0" w:color="auto" w:frame="1"/>
         </w:rPr>
-        <w:t>(Intercept)  0.0017012  0.0006189   2.749   0.0061 **</w:t>
+        <w:t xml:space="preserve">(Intercept)  </w:t>
+      </w:r>
+      <w:proofErr w:type="gramStart"/>
+      <w:r>
+        <w:rPr>
+          <w:rFonts w:ascii="Lucida Console" w:eastAsia="굴림체" w:hAnsi="Lucida Console" w:cs="굴림체"/>
+          <w:color w:val="000000"/>
+          <w:kern w:val="0"/>
+          <w:sz w:val="22"/>
+          <w:szCs w:val="24"/>
+          <w:bdr w:val="none" w:sz="0" w:space="0" w:color="auto" w:frame="1"/>
+        </w:rPr>
+        <w:t>0.0017012  0.0006189</w:t>
+      </w:r>
+      <w:proofErr w:type="gramEnd"/>
+      <w:r>
+        <w:rPr>
+          <w:rFonts w:ascii="Lucida Console" w:eastAsia="굴림체" w:hAnsi="Lucida Console" w:cs="굴림체"/>
+          <w:color w:val="000000"/>
+          <w:kern w:val="0"/>
+          <w:sz w:val="22"/>
+          <w:szCs w:val="24"/>
+          <w:bdr w:val="none" w:sz="0" w:space="0" w:color="auto" w:frame="1"/>
+        </w:rPr>
+        <w:t xml:space="preserve">   2.749   0.0061 **</w:t>
       </w:r>
     </w:p>
     <w:p>
@@ -1046,16 +1399,53 @@
           <w:bdr w:val="none" w:sz="0" w:space="0" w:color="auto" w:frame="1"/>
         </w:rPr>
       </w:pPr>
-      <w:r>
-        <w:rPr>
-          <w:rFonts w:ascii="Lucida Console" w:eastAsia="굴림체" w:hAnsi="Lucida Console" w:cs="굴림체"/>
-          <w:color w:val="000000"/>
-          <w:kern w:val="0"/>
-          <w:sz w:val="22"/>
-          <w:szCs w:val="24"/>
-          <w:bdr w:val="none" w:sz="0" w:space="0" w:color="auto" w:frame="1"/>
-        </w:rPr>
-        <w:t xml:space="preserve">Rm_Rf_daily -0.1505631  0.1935079  -0.778   0.4367   </w:t>
+      <w:proofErr w:type="spellStart"/>
+      <w:r>
+        <w:rPr>
+          <w:rFonts w:ascii="Lucida Console" w:eastAsia="굴림체" w:hAnsi="Lucida Console" w:cs="굴림체"/>
+          <w:color w:val="000000"/>
+          <w:kern w:val="0"/>
+          <w:sz w:val="22"/>
+          <w:szCs w:val="24"/>
+          <w:bdr w:val="none" w:sz="0" w:space="0" w:color="auto" w:frame="1"/>
+        </w:rPr>
+        <w:t>Rm_Rf_daily</w:t>
+      </w:r>
+      <w:proofErr w:type="spellEnd"/>
+      <w:r>
+        <w:rPr>
+          <w:rFonts w:ascii="Lucida Console" w:eastAsia="굴림체" w:hAnsi="Lucida Console" w:cs="굴림체"/>
+          <w:color w:val="000000"/>
+          <w:kern w:val="0"/>
+          <w:sz w:val="22"/>
+          <w:szCs w:val="24"/>
+          <w:bdr w:val="none" w:sz="0" w:space="0" w:color="auto" w:frame="1"/>
+        </w:rPr>
+        <w:t xml:space="preserve"> -</w:t>
+      </w:r>
+      <w:proofErr w:type="gramStart"/>
+      <w:r>
+        <w:rPr>
+          <w:rFonts w:ascii="Lucida Console" w:eastAsia="굴림체" w:hAnsi="Lucida Console" w:cs="굴림체"/>
+          <w:color w:val="000000"/>
+          <w:kern w:val="0"/>
+          <w:sz w:val="22"/>
+          <w:szCs w:val="24"/>
+          <w:bdr w:val="none" w:sz="0" w:space="0" w:color="auto" w:frame="1"/>
+        </w:rPr>
+        <w:t>0.1505631  0.1935079</w:t>
+      </w:r>
+      <w:proofErr w:type="gramEnd"/>
+      <w:r>
+        <w:rPr>
+          <w:rFonts w:ascii="Lucida Console" w:eastAsia="굴림체" w:hAnsi="Lucida Console" w:cs="굴림체"/>
+          <w:color w:val="000000"/>
+          <w:kern w:val="0"/>
+          <w:sz w:val="22"/>
+          <w:szCs w:val="24"/>
+          <w:bdr w:val="none" w:sz="0" w:space="0" w:color="auto" w:frame="1"/>
+        </w:rPr>
+        <w:t xml:space="preserve">  -0.778   0.4367   </w:t>
       </w:r>
     </w:p>
     <w:p>
@@ -1102,7 +1492,31 @@
           <w:szCs w:val="24"/>
           <w:bdr w:val="none" w:sz="0" w:space="0" w:color="auto" w:frame="1"/>
         </w:rPr>
-        <w:t xml:space="preserve">SMB          0.0009393  0.0012651   0.742   0.4580   </w:t>
+        <w:t xml:space="preserve">SMB          </w:t>
+      </w:r>
+      <w:proofErr w:type="gramStart"/>
+      <w:r>
+        <w:rPr>
+          <w:rFonts w:ascii="Lucida Console" w:eastAsia="굴림체" w:hAnsi="Lucida Console" w:cs="굴림체"/>
+          <w:color w:val="000000"/>
+          <w:kern w:val="0"/>
+          <w:sz w:val="22"/>
+          <w:szCs w:val="24"/>
+          <w:bdr w:val="none" w:sz="0" w:space="0" w:color="auto" w:frame="1"/>
+        </w:rPr>
+        <w:t>0.0009393  0.0012651</w:t>
+      </w:r>
+      <w:proofErr w:type="gramEnd"/>
+      <w:r>
+        <w:rPr>
+          <w:rFonts w:ascii="Lucida Console" w:eastAsia="굴림체" w:hAnsi="Lucida Console" w:cs="굴림체"/>
+          <w:color w:val="000000"/>
+          <w:kern w:val="0"/>
+          <w:sz w:val="22"/>
+          <w:szCs w:val="24"/>
+          <w:bdr w:val="none" w:sz="0" w:space="0" w:color="auto" w:frame="1"/>
+        </w:rPr>
+        <w:t xml:space="preserve">   0.742   0.4580   </w:t>
       </w:r>
     </w:p>
     <w:p>
@@ -1149,7 +1563,31 @@
           <w:szCs w:val="24"/>
           <w:bdr w:val="none" w:sz="0" w:space="0" w:color="auto" w:frame="1"/>
         </w:rPr>
-        <w:t xml:space="preserve">HML         -0.0007224  0.0011954  -0.604   0.5458   </w:t>
+        <w:t>HML         -</w:t>
+      </w:r>
+      <w:proofErr w:type="gramStart"/>
+      <w:r>
+        <w:rPr>
+          <w:rFonts w:ascii="Lucida Console" w:eastAsia="굴림체" w:hAnsi="Lucida Console" w:cs="굴림체"/>
+          <w:color w:val="000000"/>
+          <w:kern w:val="0"/>
+          <w:sz w:val="22"/>
+          <w:szCs w:val="24"/>
+          <w:bdr w:val="none" w:sz="0" w:space="0" w:color="auto" w:frame="1"/>
+        </w:rPr>
+        <w:t>0.0007224  0.0011954</w:t>
+      </w:r>
+      <w:proofErr w:type="gramEnd"/>
+      <w:r>
+        <w:rPr>
+          <w:rFonts w:ascii="Lucida Console" w:eastAsia="굴림체" w:hAnsi="Lucida Console" w:cs="굴림체"/>
+          <w:color w:val="000000"/>
+          <w:kern w:val="0"/>
+          <w:sz w:val="22"/>
+          <w:szCs w:val="24"/>
+          <w:bdr w:val="none" w:sz="0" w:space="0" w:color="auto" w:frame="1"/>
+        </w:rPr>
+        <w:t xml:space="preserve">  -0.604   0.5458   </w:t>
       </w:r>
     </w:p>
     <w:p>
@@ -1179,7 +1617,7 @@
         <w:spacing w:after="0" w:line="240" w:lineRule="auto"/>
         <w:jc w:val="left"/>
         <w:rPr>
-          <w:rFonts w:ascii="Lucida Console" w:eastAsia="굴림체" w:hAnsi="Lucida Console" w:cs="굴림체"/>
+          <w:rFonts w:ascii="Lucida Console" w:eastAsia="굴림체" w:hAnsi="Lucida Console" w:cs="굴림체" w:hint="eastAsia"/>
           <w:color w:val="000000"/>
           <w:kern w:val="0"/>
           <w:sz w:val="22"/>
@@ -1243,7 +1681,7 @@
           <w:szCs w:val="24"/>
           <w:bdr w:val="none" w:sz="0" w:space="0" w:color="auto" w:frame="1"/>
         </w:rPr>
-        <w:t>Signif. codes:  0 ‘***’ 0.001 ‘**’ 0.01 ‘*’ 0.05 ‘.’ 0.1 ‘ ’ 1</w:t>
+        <w:t>Residual standard error: 0.01894 on 937 degrees of freedom</w:t>
       </w:r>
     </w:p>
     <w:p>
@@ -1281,6 +1719,29 @@
           <w:bdr w:val="none" w:sz="0" w:space="0" w:color="auto" w:frame="1"/>
         </w:rPr>
       </w:pPr>
+      <w:r>
+        <w:rPr>
+          <w:rFonts w:ascii="Lucida Console" w:eastAsia="굴림체" w:hAnsi="Lucida Console" w:cs="굴림체"/>
+          <w:color w:val="000000"/>
+          <w:kern w:val="0"/>
+          <w:sz w:val="22"/>
+          <w:szCs w:val="24"/>
+          <w:bdr w:val="none" w:sz="0" w:space="0" w:color="auto" w:frame="1"/>
+        </w:rPr>
+        <w:t>Multiple R-squared:  0.001609,</w:t>
+      </w:r>
+      <w:r>
+        <w:rPr>
+          <w:rFonts w:ascii="Lucida Console" w:eastAsia="굴림체" w:hAnsi="Lucida Console" w:cs="굴림체"/>
+          <w:color w:val="000000"/>
+          <w:kern w:val="0"/>
+          <w:sz w:val="22"/>
+          <w:szCs w:val="24"/>
+          <w:bdr w:val="none" w:sz="0" w:space="0" w:color="auto" w:frame="1"/>
+        </w:rPr>
+        <w:tab/>
+        <w:t xml:space="preserve">Adjusted R-squared:  -0.001587 </w:t>
+      </w:r>
     </w:p>
     <w:p>
       <w:pPr>
@@ -1314,124 +1775,42 @@
           <w:kern w:val="0"/>
           <w:sz w:val="22"/>
           <w:szCs w:val="24"/>
-          <w:bdr w:val="none" w:sz="0" w:space="0" w:color="auto" w:frame="1"/>
-        </w:rPr>
-      </w:pPr>
-      <w:r>
-        <w:rPr>
-          <w:rFonts w:ascii="Lucida Console" w:eastAsia="굴림체" w:hAnsi="Lucida Console" w:cs="굴림체"/>
-          <w:color w:val="000000"/>
-          <w:kern w:val="0"/>
-          <w:sz w:val="22"/>
-          <w:szCs w:val="24"/>
-          <w:bdr w:val="none" w:sz="0" w:space="0" w:color="auto" w:frame="1"/>
-        </w:rPr>
-        <w:t>Residual standard error: 0.01894 on 937 degrees of freedom</w:t>
-      </w:r>
-    </w:p>
-    <w:p>
-      <w:pPr>
-        <w:widowControl/>
-        <w:shd w:val="clear" w:color="auto" w:fill="FFFFFF"/>
-        <w:tabs>
-          <w:tab w:val="left" w:pos="916"/>
-          <w:tab w:val="left" w:pos="1832"/>
-          <w:tab w:val="left" w:pos="2748"/>
-          <w:tab w:val="left" w:pos="3664"/>
-          <w:tab w:val="left" w:pos="4580"/>
-          <w:tab w:val="left" w:pos="5496"/>
-          <w:tab w:val="left" w:pos="6412"/>
-          <w:tab w:val="left" w:pos="7328"/>
-          <w:tab w:val="left" w:pos="8244"/>
-          <w:tab w:val="left" w:pos="9160"/>
-          <w:tab w:val="left" w:pos="10076"/>
-          <w:tab w:val="left" w:pos="10992"/>
-          <w:tab w:val="left" w:pos="11908"/>
-          <w:tab w:val="left" w:pos="12824"/>
-          <w:tab w:val="left" w:pos="13740"/>
-          <w:tab w:val="left" w:pos="14656"/>
-        </w:tabs>
-        <w:autoSpaceDE/>
-        <w:autoSpaceDN/>
-        <w:spacing w:after="0" w:line="240" w:lineRule="auto"/>
-        <w:jc w:val="left"/>
-        <w:rPr>
-          <w:rFonts w:ascii="Lucida Console" w:eastAsia="굴림체" w:hAnsi="Lucida Console" w:cs="굴림체"/>
-          <w:color w:val="000000"/>
-          <w:kern w:val="0"/>
-          <w:sz w:val="22"/>
-          <w:szCs w:val="24"/>
-          <w:bdr w:val="none" w:sz="0" w:space="0" w:color="auto" w:frame="1"/>
-        </w:rPr>
-      </w:pPr>
-      <w:r>
-        <w:rPr>
-          <w:rFonts w:ascii="Lucida Console" w:eastAsia="굴림체" w:hAnsi="Lucida Console" w:cs="굴림체"/>
-          <w:color w:val="000000"/>
-          <w:kern w:val="0"/>
-          <w:sz w:val="22"/>
-          <w:szCs w:val="24"/>
-          <w:bdr w:val="none" w:sz="0" w:space="0" w:color="auto" w:frame="1"/>
-        </w:rPr>
-        <w:t>Multiple R-squared:  0.001609,</w:t>
-      </w:r>
-      <w:r>
-        <w:rPr>
-          <w:rFonts w:ascii="Lucida Console" w:eastAsia="굴림체" w:hAnsi="Lucida Console" w:cs="굴림체"/>
-          <w:color w:val="000000"/>
-          <w:kern w:val="0"/>
-          <w:sz w:val="22"/>
-          <w:szCs w:val="24"/>
-          <w:bdr w:val="none" w:sz="0" w:space="0" w:color="auto" w:frame="1"/>
-        </w:rPr>
-        <w:tab/>
-        <w:t xml:space="preserve">Adjusted R-squared:  -0.001587 </w:t>
-      </w:r>
-    </w:p>
-    <w:p>
-      <w:pPr>
-        <w:widowControl/>
-        <w:shd w:val="clear" w:color="auto" w:fill="FFFFFF"/>
-        <w:tabs>
-          <w:tab w:val="left" w:pos="916"/>
-          <w:tab w:val="left" w:pos="1832"/>
-          <w:tab w:val="left" w:pos="2748"/>
-          <w:tab w:val="left" w:pos="3664"/>
-          <w:tab w:val="left" w:pos="4580"/>
-          <w:tab w:val="left" w:pos="5496"/>
-          <w:tab w:val="left" w:pos="6412"/>
-          <w:tab w:val="left" w:pos="7328"/>
-          <w:tab w:val="left" w:pos="8244"/>
-          <w:tab w:val="left" w:pos="9160"/>
-          <w:tab w:val="left" w:pos="10076"/>
-          <w:tab w:val="left" w:pos="10992"/>
-          <w:tab w:val="left" w:pos="11908"/>
-          <w:tab w:val="left" w:pos="12824"/>
-          <w:tab w:val="left" w:pos="13740"/>
-          <w:tab w:val="left" w:pos="14656"/>
-        </w:tabs>
-        <w:autoSpaceDE/>
-        <w:autoSpaceDN/>
-        <w:spacing w:after="0" w:line="240" w:lineRule="auto"/>
-        <w:jc w:val="left"/>
-        <w:rPr>
-          <w:rFonts w:ascii="Lucida Console" w:eastAsia="굴림체" w:hAnsi="Lucida Console" w:cs="굴림체"/>
-          <w:color w:val="000000"/>
-          <w:kern w:val="0"/>
-          <w:sz w:val="22"/>
-          <w:szCs w:val="24"/>
-        </w:rPr>
-      </w:pPr>
-      <w:r>
-        <w:rPr>
-          <w:rFonts w:ascii="Lucida Console" w:eastAsia="굴림체" w:hAnsi="Lucida Console" w:cs="굴림체"/>
-          <w:color w:val="000000"/>
-          <w:kern w:val="0"/>
-          <w:sz w:val="22"/>
-          <w:szCs w:val="24"/>
-          <w:bdr w:val="none" w:sz="0" w:space="0" w:color="auto" w:frame="1"/>
-        </w:rPr>
-        <w:t>F-statistic: 0.5034 on 3 and 937 DF,  p-value: 0.68</w:t>
+        </w:rPr>
+      </w:pPr>
+      <w:r>
+        <w:rPr>
+          <w:rFonts w:ascii="Lucida Console" w:eastAsia="굴림체" w:hAnsi="Lucida Console" w:cs="굴림체"/>
+          <w:color w:val="000000"/>
+          <w:kern w:val="0"/>
+          <w:sz w:val="22"/>
+          <w:szCs w:val="24"/>
+          <w:bdr w:val="none" w:sz="0" w:space="0" w:color="auto" w:frame="1"/>
+        </w:rPr>
+        <w:t>F-statistic: 0.5034 on 3 and 937 DF</w:t>
+      </w:r>
+      <w:proofErr w:type="gramStart"/>
+      <w:r>
+        <w:rPr>
+          <w:rFonts w:ascii="Lucida Console" w:eastAsia="굴림체" w:hAnsi="Lucida Console" w:cs="굴림체"/>
+          <w:color w:val="000000"/>
+          <w:kern w:val="0"/>
+          <w:sz w:val="22"/>
+          <w:szCs w:val="24"/>
+          <w:bdr w:val="none" w:sz="0" w:space="0" w:color="auto" w:frame="1"/>
+        </w:rPr>
+        <w:t>,  p</w:t>
+      </w:r>
+      <w:proofErr w:type="gramEnd"/>
+      <w:r>
+        <w:rPr>
+          <w:rFonts w:ascii="Lucida Console" w:eastAsia="굴림체" w:hAnsi="Lucida Console" w:cs="굴림체"/>
+          <w:color w:val="000000"/>
+          <w:kern w:val="0"/>
+          <w:sz w:val="22"/>
+          <w:szCs w:val="24"/>
+          <w:bdr w:val="none" w:sz="0" w:space="0" w:color="auto" w:frame="1"/>
+        </w:rPr>
+        <w:t>-value: 0.68</w:t>
       </w:r>
     </w:p>
     <w:p>
@@ -1473,7 +1852,6 @@
         </w:numPr>
         <w:spacing w:line="240" w:lineRule="auto"/>
         <w:rPr>
-          <w:rFonts w:hint="eastAsia"/>
           <w:sz w:val="18"/>
         </w:rPr>
       </w:pPr>
@@ -1524,26 +1902,42 @@
     </w:p>
     <w:p>
       <w:pPr>
+        <w:keepNext/>
         <w:numPr>
           <w:ilvl w:val="2"/>
           <w:numId w:val="2"/>
         </w:numPr>
         <w:spacing w:line="240" w:lineRule="auto"/>
-        <w:rPr>
-          <w:sz w:val="18"/>
-        </w:rPr>
-      </w:pPr>
-      <w:r>
-        <w:rPr>
-          <w:sz w:val="18"/>
-        </w:rPr>
-        <w:t xml:space="preserve">Hindsight (survivorship) bias. The companies in current S&amp;P500 list are the ‘survivors’, who managed to stay in the list without getting kicked out. This might explain why the return of the portfolio was too good to be real. </w:t>
+      </w:pPr>
+      <w:r>
+        <w:rPr>
+          <w:sz w:val="18"/>
+        </w:rPr>
+        <w:t xml:space="preserve">Hindsight (survivorship) bias. The companies in current S&amp;P500 list are the ‘survivors’, who managed to stay in the list without </w:t>
+      </w:r>
+      <w:r>
+        <w:rPr>
+          <w:sz w:val="18"/>
+        </w:rPr>
+        <w:t>going out of business</w:t>
+      </w:r>
+      <w:r>
+        <w:rPr>
+          <w:sz w:val="18"/>
+        </w:rPr>
+        <w:t xml:space="preserve">. This might explain why the return of the portfolio was too good to be real. </w:t>
       </w:r>
       <w:r>
         <w:rPr>
           <w:sz w:val="18"/>
         </w:rPr>
         <w:br/>
+      </w:r>
+      <w:r>
+        <w:rPr>
+          <w:sz w:val="18"/>
+        </w:rPr>
+        <w:t xml:space="preserve">                    </w:t>
       </w:r>
       <w:r>
         <w:rPr>
@@ -1588,6 +1982,58 @@
     </w:p>
     <w:p>
       <w:pPr>
+        <w:pStyle w:val="a6"/>
+        <w:jc w:val="center"/>
+        <w:rPr>
+          <w:sz w:val="6"/>
+        </w:rPr>
+      </w:pPr>
+      <w:r>
+        <w:rPr>
+          <w:sz w:val="8"/>
+        </w:rPr>
+        <w:t xml:space="preserve">Figure </w:t>
+      </w:r>
+      <w:r>
+        <w:rPr>
+          <w:sz w:val="8"/>
+        </w:rPr>
+        <w:fldChar w:fldCharType="begin"/>
+      </w:r>
+      <w:r>
+        <w:rPr>
+          <w:sz w:val="8"/>
+        </w:rPr>
+        <w:instrText xml:space="preserve"> SEQ Figure \* ARABIC </w:instrText>
+      </w:r>
+      <w:r>
+        <w:rPr>
+          <w:sz w:val="8"/>
+        </w:rPr>
+        <w:fldChar w:fldCharType="separate"/>
+      </w:r>
+      <w:r>
+        <w:rPr>
+          <w:noProof/>
+          <w:sz w:val="8"/>
+        </w:rPr>
+        <w:t>1</w:t>
+      </w:r>
+      <w:r>
+        <w:rPr>
+          <w:sz w:val="8"/>
+        </w:rPr>
+        <w:fldChar w:fldCharType="end"/>
+      </w:r>
+      <w:r>
+        <w:rPr>
+          <w:sz w:val="8"/>
+        </w:rPr>
+        <w:t>. Cumulative return of S&amp;P500 top 100 firms selected at Dec 31, 2015</w:t>
+      </w:r>
+    </w:p>
+    <w:p>
+      <w:pPr>
         <w:numPr>
           <w:ilvl w:val="2"/>
           <w:numId w:val="2"/>
@@ -1627,7 +2073,27 @@
         <w:rPr>
           <w:sz w:val="18"/>
         </w:rPr>
-        <w:t>(Additional variables were needed.)</w:t>
+        <w:t xml:space="preserve">It only explains about 30% of the return. </w:t>
+      </w:r>
+      <w:r>
+        <w:rPr>
+          <w:sz w:val="18"/>
+        </w:rPr>
+        <w:t xml:space="preserve">(Additional variables </w:t>
+      </w:r>
+      <w:proofErr w:type="gramStart"/>
+      <w:r>
+        <w:rPr>
+          <w:sz w:val="18"/>
+        </w:rPr>
+        <w:t>were needed</w:t>
+      </w:r>
+      <w:proofErr w:type="gramEnd"/>
+      <w:r>
+        <w:rPr>
+          <w:sz w:val="18"/>
+        </w:rPr>
+        <w:t>.)</w:t>
       </w:r>
     </w:p>
     <w:p>
@@ -1638,16 +2104,46 @@
         </w:numPr>
         <w:spacing w:line="240" w:lineRule="auto"/>
         <w:rPr>
-          <w:rFonts w:hint="eastAsia"/>
-          <w:sz w:val="18"/>
-        </w:rPr>
-      </w:pPr>
-      <w:r>
-        <w:rPr>
-          <w:rFonts w:hint="eastAsia"/>
-          <w:sz w:val="18"/>
-        </w:rPr>
-        <w:t xml:space="preserve">There must be an optimal lag for each factor / portfolio return. </w:t>
+          <w:sz w:val="18"/>
+        </w:rPr>
+      </w:pPr>
+      <w:r>
+        <w:rPr>
+          <w:sz w:val="18"/>
+        </w:rPr>
+        <w:t xml:space="preserve">Forecasting return with regression analysis is not enough because it </w:t>
+      </w:r>
+      <w:proofErr w:type="gramStart"/>
+      <w:r>
+        <w:rPr>
+          <w:sz w:val="18"/>
+        </w:rPr>
+        <w:t>doesn’t</w:t>
+      </w:r>
+      <w:proofErr w:type="gramEnd"/>
+      <w:r>
+        <w:rPr>
+          <w:sz w:val="18"/>
+        </w:rPr>
+        <w:t xml:space="preserve"> take account of other factors like maximum drawdown. </w:t>
+      </w:r>
+    </w:p>
+    <w:p>
+      <w:pPr>
+        <w:numPr>
+          <w:ilvl w:val="1"/>
+          <w:numId w:val="2"/>
+        </w:numPr>
+        <w:spacing w:line="240" w:lineRule="auto"/>
+        <w:rPr>
+          <w:sz w:val="18"/>
+        </w:rPr>
+      </w:pPr>
+      <w:r>
+        <w:rPr>
+          <w:sz w:val="18"/>
+        </w:rPr>
+        <w:t>Implications</w:t>
       </w:r>
     </w:p>
     <w:p>
@@ -1658,21 +2154,27 @@
         </w:numPr>
         <w:spacing w:line="240" w:lineRule="auto"/>
         <w:rPr>
+          <w:sz w:val="18"/>
+        </w:rPr>
+      </w:pPr>
+      <w:r>
+        <w:rPr>
           <w:rFonts w:hint="eastAsia"/>
           <w:sz w:val="18"/>
         </w:rPr>
-      </w:pPr>
-      <w:r>
-        <w:rPr>
-          <w:sz w:val="18"/>
-        </w:rPr>
-        <w:t xml:space="preserve">How do I make a profit out of it? </w:t>
-      </w:r>
-      <w:r>
-        <w:rPr>
-          <w:sz w:val="18"/>
-        </w:rPr>
-        <w:t xml:space="preserve">Forecasting return with regression analysis is not enough because it doesn’t take account of other factors like maximum drawdown. </w:t>
+        <w:t xml:space="preserve">The lag bigger than a day is long enough to decay market signals. </w:t>
+      </w:r>
+      <w:r>
+        <w:rPr>
+          <w:sz w:val="18"/>
+        </w:rPr>
+        <w:t xml:space="preserve">Because the market is efficient and everybody knows FF3 factors, the arbitrage opportunities are quickly </w:t>
+      </w:r>
+      <w:r>
+        <w:rPr>
+          <w:sz w:val="18"/>
+        </w:rPr>
+        <w:t xml:space="preserve">exhausted. </w:t>
       </w:r>
     </w:p>
     <w:sectPr>
@@ -2301,6 +2803,7 @@
   <w:style w:type="character" w:default="1" w:styleId="a0">
     <w:name w:val="Default Paragraph Font"/>
     <w:uiPriority w:val="1"/>
+    <w:semiHidden/>
     <w:unhideWhenUsed/>
   </w:style>
   <w:style w:type="table" w:default="1" w:styleId="a1">
@@ -2425,6 +2928,20 @@
     <w:name w:val="gnkrckgcgsb"/>
     <w:basedOn w:val="a0"/>
     <w:rsid w:val="00011152"/>
+  </w:style>
+  <w:style w:type="paragraph" w:styleId="a6">
+    <w:name w:val="caption"/>
+    <w:basedOn w:val="a"/>
+    <w:next w:val="a"/>
+    <w:uiPriority w:val="35"/>
+    <w:unhideWhenUsed/>
+    <w:qFormat/>
+    <w:rsid w:val="00A12E7B"/>
+    <w:rPr>
+      <w:b/>
+      <w:bCs/>
+      <w:szCs w:val="20"/>
+    </w:rPr>
   </w:style>
 </w:styles>
 </file>

</xml_diff>